<commit_message>
Added JVM top 5 reasons
</commit_message>
<xml_diff>
--- a/java-haitian-kreol.docx
+++ b/java-haitian-kreol.docx
@@ -10,6 +10,7 @@
           <w:docPartUnique/>
         </w:docPartObj>
       </w:sdtPr>
+      <w:sdtEndPr/>
       <w:sdtContent>
         <w:p>
           <w:r>
@@ -261,6 +262,7 @@
                                     <w:dataBinding w:prefixMappings="xmlns:ns0='http://schemas.openxmlformats.org/package/2006/metadata/core-properties' xmlns:ns1='http://purl.org/dc/elements/1.1/'" w:xpath="/ns0:coreProperties[1]/ns1:creator[1]" w:storeItemID="{6C3C8BC8-F283-45AE-878A-BAB7291924A1}"/>
                                     <w:text/>
                                   </w:sdtPr>
+                                  <w:sdtEndPr/>
                                   <w:sdtContent>
                                     <w:p>
                                       <w:pPr>
@@ -290,6 +292,7 @@
                                     <w:dataBinding w:prefixMappings="xmlns:ns0='http://schemas.openxmlformats.org/officeDocument/2006/extended-properties'" w:xpath="/ns0:Properties[1]/ns0:Company[1]" w:storeItemID="{6668398D-A668-4E3E-A5EB-62B293D839F1}"/>
                                     <w:text/>
                                   </w:sdtPr>
+                                  <w:sdtEndPr/>
                                   <w:sdtContent>
                                     <w:p>
                                       <w:pPr>
@@ -323,6 +326,7 @@
                                       <w:calendar w:val="gregorian"/>
                                     </w:date>
                                   </w:sdtPr>
+                                  <w:sdtEndPr/>
                                   <w:sdtContent>
                                     <w:p>
                                       <w:pPr>
@@ -363,7 +367,7 @@
                 <w:pict>
                   <v:group id="Group 453" o:spid="_x0000_s1026" style="position:absolute;margin-left:193.95pt;margin-top:0;width:245.15pt;height:11in;z-index:251659264;mso-width-percent:400;mso-height-percent:1000;mso-position-horizontal:right;mso-position-horizontal-relative:page;mso-position-vertical:top;mso-position-vertical-relative:page;mso-width-percent:400;mso-height-percent:1000" coordsize="31136,100584" o:gfxdata="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">
                     <v:rect id="Rectangle 459" o:spid="_x0000_s1027" alt="Light vertical" style="position:absolute;width:1385;height:100584;visibility:visible;mso-wrap-style:square;v-text-anchor:middle" o:gfxdata="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" fillcolor="#a8d08d [1945]" stroked="f" strokecolor="white" strokeweight="1pt">
-                      <v:fill r:id="rId5" o:title="" opacity="52428f" color2="white [3212]" o:opacity2="52428f" type="pattern"/>
+                      <v:fill r:id="rId6" o:title="" opacity="52428f" color2="white [3212]" o:opacity2="52428f" type="pattern"/>
                       <v:shadow color="#d8d8d8" offset="3pt,3pt"/>
                     </v:rect>
                     <v:rect id="Rectangle 460" o:spid="_x0000_s1028" style="position:absolute;left:1246;width:29718;height:100584;visibility:visible;mso-wrap-style:square;v-text-anchor:top" o:gfxdata="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" fillcolor="#a8d08d [1945]" stroked="f" strokecolor="#d8d8d8"/>
@@ -568,6 +572,7 @@
                                   <w:dataBinding w:prefixMappings="xmlns:ns0='http://schemas.openxmlformats.org/package/2006/metadata/core-properties' xmlns:ns1='http://purl.org/dc/elements/1.1/'" w:xpath="/ns0:coreProperties[1]/ns1:title[1]" w:storeItemID="{6C3C8BC8-F283-45AE-878A-BAB7291924A1}"/>
                                   <w:text/>
                                 </w:sdtPr>
+                                <w:sdtEndPr/>
                                 <w:sdtContent>
                                   <w:p>
                                     <w:pPr>
@@ -792,7 +797,7 @@
                         <pic:cNvPicPr/>
                       </pic:nvPicPr>
                       <pic:blipFill>
-                        <a:blip r:embed="rId6" cstate="print">
+                        <a:blip r:embed="rId7" cstate="print">
                           <a:extLst>
                             <a:ext uri="{28A0092B-C50C-407E-A947-70E740481C1C}">
                               <a14:useLocalDpi xmlns:a14="http://schemas.microsoft.com/office/drawing/2010/main" val="0"/>
@@ -977,13 +982,7 @@
         <w:rPr>
           <w:b/>
         </w:rPr>
-        <w:t>V</w:t>
-      </w:r>
-      <w:r>
-        <w:rPr>
-          <w:b/>
-        </w:rPr>
-        <w:t>ityèl</w:t>
+        <w:t>Vityèl</w:t>
       </w:r>
       <w:proofErr w:type="spellEnd"/>
       <w:r>
@@ -1359,7 +1358,7 @@
                     </pic:cNvPicPr>
                   </pic:nvPicPr>
                   <pic:blipFill>
-                    <a:blip r:embed="rId7">
+                    <a:blip r:embed="rId8">
                       <a:extLst>
                         <a:ext uri="{28A0092B-C50C-407E-A947-70E740481C1C}">
                           <a14:useLocalDpi xmlns:a14="http://schemas.microsoft.com/office/drawing/2010/main" val="0"/>
@@ -1400,12 +1399,21 @@
         <w:t xml:space="preserve">Figure </w:t>
       </w:r>
       <w:r>
+        <w:rPr>
+          <w:noProof/>
+        </w:rPr>
         <w:fldChar w:fldCharType="begin"/>
       </w:r>
       <w:r>
+        <w:rPr>
+          <w:noProof/>
+        </w:rPr>
         <w:instrText xml:space="preserve"> SEQ Figure \* ARABIC </w:instrText>
       </w:r>
       <w:r>
+        <w:rPr>
+          <w:noProof/>
+        </w:rPr>
         <w:fldChar w:fldCharType="separate"/>
       </w:r>
       <w:r>
@@ -1415,6 +1423,9 @@
         <w:t>1</w:t>
       </w:r>
       <w:r>
+        <w:rPr>
+          <w:noProof/>
+        </w:rPr>
         <w:fldChar w:fldCharType="end"/>
       </w:r>
       <w:r>
@@ -1559,10 +1570,7 @@
         <w:t xml:space="preserve"> se Java SE.</w:t>
       </w:r>
     </w:p>
-    <w:p>
-      <w:bookmarkStart w:id="0" w:name="_GoBack"/>
-      <w:bookmarkEnd w:id="0"/>
-    </w:p>
+    <w:p/>
     <w:p>
       <w:pPr>
         <w:rPr>
@@ -2115,7 +2123,6 @@
         </w:rPr>
         <w:t>&lt;</w:t>
       </w:r>
-      <w:proofErr w:type="spellStart"/>
       <w:r>
         <w:rPr>
           <w:rFonts w:ascii="Courier New" w:eastAsia="Times New Roman" w:hAnsi="Courier New" w:cs="Courier New"/>
@@ -2126,7 +2133,7 @@
           <w:szCs w:val="20"/>
           <w:bdr w:val="none" w:sz="0" w:space="0" w:color="auto" w:frame="1"/>
         </w:rPr>
-        <w:t>a</w:t>
+        <w:t>no</w:t>
       </w:r>
       <w:r>
         <w:rPr>
@@ -2138,7 +2145,7 @@
           <w:szCs w:val="20"/>
           <w:bdr w:val="none" w:sz="0" w:space="0" w:color="auto" w:frame="1"/>
         </w:rPr>
-        <w:t>g</w:t>
+        <w:t>n</w:t>
       </w:r>
       <w:r>
         <w:rPr>
@@ -2150,7 +2157,37 @@
           <w:szCs w:val="20"/>
           <w:bdr w:val="none" w:sz="0" w:space="0" w:color="auto" w:frame="1"/>
         </w:rPr>
-        <w:t>i</w:t>
+        <w:t xml:space="preserve"> program</w:t>
+      </w:r>
+      <w:r>
+        <w:rPr>
+          <w:rFonts w:ascii="Courier New" w:eastAsia="Times New Roman" w:hAnsi="Courier New" w:cs="Courier New"/>
+          <w:color w:val="555555"/>
+          <w:sz w:val="20"/>
+          <w:szCs w:val="20"/>
+          <w:bdr w:val="none" w:sz="0" w:space="0" w:color="auto" w:frame="1"/>
+        </w:rPr>
+        <w:t>&gt;</w:t>
+      </w:r>
+      <w:r>
+        <w:rPr>
+          <w:rFonts w:ascii="Courier New" w:eastAsia="Times New Roman" w:hAnsi="Courier New" w:cs="Courier New"/>
+          <w:color w:val="555555"/>
+          <w:sz w:val="20"/>
+          <w:szCs w:val="20"/>
+          <w:bdr w:val="none" w:sz="0" w:space="0" w:color="auto" w:frame="1"/>
+        </w:rPr>
+        <w:t xml:space="preserve"> </w:t>
+      </w:r>
+      <w:r>
+        <w:rPr>
+          <w:rFonts w:ascii="Courier New" w:eastAsia="Times New Roman" w:hAnsi="Courier New" w:cs="Courier New"/>
+          <w:color w:val="555555"/>
+          <w:sz w:val="20"/>
+          <w:szCs w:val="20"/>
+          <w:bdr w:val="none" w:sz="0" w:space="0" w:color="auto" w:frame="1"/>
+        </w:rPr>
+        <w:t>&lt;</w:t>
       </w:r>
       <w:r>
         <w:rPr>
@@ -2162,7 +2199,7 @@
           <w:szCs w:val="20"/>
           <w:bdr w:val="none" w:sz="0" w:space="0" w:color="auto" w:frame="1"/>
         </w:rPr>
-        <w:t>m</w:t>
+        <w:t>a</w:t>
       </w:r>
       <w:r>
         <w:rPr>
@@ -2174,38 +2211,7 @@
           <w:szCs w:val="20"/>
           <w:bdr w:val="none" w:sz="0" w:space="0" w:color="auto" w:frame="1"/>
         </w:rPr>
-        <w:t>an</w:t>
-      </w:r>
-      <w:proofErr w:type="spellEnd"/>
-      <w:r>
-        <w:rPr>
-          <w:rFonts w:ascii="Courier New" w:eastAsia="Times New Roman" w:hAnsi="Courier New" w:cs="Courier New"/>
-          <w:color w:val="555555"/>
-          <w:sz w:val="20"/>
-          <w:szCs w:val="20"/>
-          <w:bdr w:val="none" w:sz="0" w:space="0" w:color="auto" w:frame="1"/>
-        </w:rPr>
-        <w:t>&gt;</w:t>
-      </w:r>
-      <w:r>
-        <w:rPr>
-          <w:rFonts w:ascii="Courier New" w:eastAsia="Times New Roman" w:hAnsi="Courier New" w:cs="Courier New"/>
-          <w:color w:val="404040"/>
-          <w:sz w:val="20"/>
-          <w:szCs w:val="20"/>
-          <w:bdr w:val="none" w:sz="0" w:space="0" w:color="auto" w:frame="1"/>
-        </w:rPr>
-        <w:t xml:space="preserve"> </w:t>
-      </w:r>
-      <w:r>
-        <w:rPr>
-          <w:rFonts w:ascii="Courier New" w:eastAsia="Times New Roman" w:hAnsi="Courier New" w:cs="Courier New"/>
-          <w:color w:val="555555"/>
-          <w:sz w:val="20"/>
-          <w:szCs w:val="20"/>
-          <w:bdr w:val="none" w:sz="0" w:space="0" w:color="auto" w:frame="1"/>
-        </w:rPr>
-        <w:t>&lt;</w:t>
+        <w:t>g</w:t>
       </w:r>
       <w:r>
         <w:rPr>
@@ -2217,7 +2223,7 @@
           <w:szCs w:val="20"/>
           <w:bdr w:val="none" w:sz="0" w:space="0" w:color="auto" w:frame="1"/>
         </w:rPr>
-        <w:t>no</w:t>
+        <w:t>i</w:t>
       </w:r>
       <w:r>
         <w:rPr>
@@ -2229,7 +2235,7 @@
           <w:szCs w:val="20"/>
           <w:bdr w:val="none" w:sz="0" w:space="0" w:color="auto" w:frame="1"/>
         </w:rPr>
-        <w:t>n</w:t>
+        <w:t>m</w:t>
       </w:r>
       <w:r>
         <w:rPr>
@@ -2241,7 +2247,7 @@
           <w:szCs w:val="20"/>
           <w:bdr w:val="none" w:sz="0" w:space="0" w:color="auto" w:frame="1"/>
         </w:rPr>
-        <w:t xml:space="preserve"> program</w:t>
+        <w:t>an</w:t>
       </w:r>
       <w:r>
         <w:rPr>
@@ -2253,20 +2259,39 @@
         </w:rPr>
         <w:t>&gt;</w:t>
       </w:r>
+      <w:bookmarkStart w:id="0" w:name="_GoBack"/>
+      <w:bookmarkEnd w:id="0"/>
     </w:p>
     <w:p>
-      <w:r>
-        <w:t xml:space="preserve"> </w:t>
-      </w:r>
-      <w:r>
-        <w:tab/>
-        <w:t xml:space="preserve">Java “Pierre” </w:t>
-      </w:r>
-      <w:proofErr w:type="spellStart"/>
-      <w:r>
-        <w:t>pwogram</w:t>
-      </w:r>
-      <w:proofErr w:type="spellEnd"/>
+      <w:pPr>
+        <w:tabs>
+          <w:tab w:val="left" w:pos="916"/>
+          <w:tab w:val="left" w:pos="1832"/>
+          <w:tab w:val="left" w:pos="2748"/>
+          <w:tab w:val="left" w:pos="3664"/>
+          <w:tab w:val="left" w:pos="4580"/>
+          <w:tab w:val="left" w:pos="5496"/>
+          <w:tab w:val="left" w:pos="6412"/>
+          <w:tab w:val="left" w:pos="7328"/>
+          <w:tab w:val="left" w:pos="8244"/>
+          <w:tab w:val="left" w:pos="9160"/>
+          <w:tab w:val="left" w:pos="10076"/>
+          <w:tab w:val="left" w:pos="10992"/>
+          <w:tab w:val="left" w:pos="11908"/>
+          <w:tab w:val="left" w:pos="12824"/>
+          <w:tab w:val="left" w:pos="13740"/>
+          <w:tab w:val="left" w:pos="14656"/>
+        </w:tabs>
+        <w:spacing w:after="0" w:line="240" w:lineRule="auto"/>
+        <w:ind w:left="300"/>
+        <w:textAlignment w:val="baseline"/>
+        <w:rPr>
+          <w:rFonts w:ascii="Courier New" w:eastAsia="Times New Roman" w:hAnsi="Courier New" w:cs="Courier New"/>
+          <w:color w:val="404040"/>
+          <w:sz w:val="23"/>
+          <w:szCs w:val="23"/>
+        </w:rPr>
+      </w:pPr>
     </w:p>
     <w:p>
       <w:proofErr w:type="gramStart"/>
@@ -2369,6 +2394,866 @@
       <w:proofErr w:type="spellEnd"/>
       <w:r>
         <w:t xml:space="preserve"> nan yon virtual machine.</w:t>
+      </w:r>
+      <w:r>
+        <w:t xml:space="preserve"> </w:t>
+      </w:r>
+    </w:p>
+    <w:p>
+      <w:r>
+        <w:t xml:space="preserve">Li </w:t>
+      </w:r>
+      <w:proofErr w:type="spellStart"/>
+      <w:r>
+        <w:t>enpòtan</w:t>
+      </w:r>
+      <w:proofErr w:type="spellEnd"/>
+      <w:r>
+        <w:t xml:space="preserve"> </w:t>
+      </w:r>
+      <w:proofErr w:type="spellStart"/>
+      <w:r>
+        <w:t>pou</w:t>
+      </w:r>
+      <w:proofErr w:type="spellEnd"/>
+      <w:r>
+        <w:t xml:space="preserve"> w </w:t>
+      </w:r>
+      <w:proofErr w:type="spellStart"/>
+      <w:r>
+        <w:t>konprann</w:t>
+      </w:r>
+      <w:proofErr w:type="spellEnd"/>
+      <w:r>
+        <w:t xml:space="preserve"> </w:t>
+      </w:r>
+      <w:proofErr w:type="spellStart"/>
+      <w:r>
+        <w:t>ke</w:t>
+      </w:r>
+      <w:proofErr w:type="spellEnd"/>
+      <w:r>
+        <w:t xml:space="preserve"> </w:t>
+      </w:r>
+      <w:proofErr w:type="spellStart"/>
+      <w:r>
+        <w:t>lè</w:t>
+      </w:r>
+      <w:proofErr w:type="spellEnd"/>
+      <w:r>
+        <w:t xml:space="preserve"> JVM a </w:t>
+      </w:r>
+      <w:proofErr w:type="gramStart"/>
+      <w:r>
+        <w:t>nan</w:t>
+      </w:r>
+      <w:proofErr w:type="gramEnd"/>
+      <w:r>
+        <w:t xml:space="preserve"> </w:t>
+      </w:r>
+      <w:proofErr w:type="spellStart"/>
+      <w:r>
+        <w:t>pran</w:t>
+      </w:r>
+      <w:proofErr w:type="spellEnd"/>
+      <w:r>
+        <w:t xml:space="preserve"> </w:t>
+      </w:r>
+      <w:r>
+        <w:t xml:space="preserve">yon </w:t>
+      </w:r>
+      <w:proofErr w:type="spellStart"/>
+      <w:r>
+        <w:t>pwogram</w:t>
+      </w:r>
+      <w:proofErr w:type="spellEnd"/>
+      <w:r>
+        <w:t xml:space="preserve"> </w:t>
+      </w:r>
+      <w:proofErr w:type="spellStart"/>
+      <w:r>
+        <w:t>pou</w:t>
+      </w:r>
+      <w:proofErr w:type="spellEnd"/>
+      <w:r>
+        <w:t xml:space="preserve"> </w:t>
+      </w:r>
+      <w:proofErr w:type="spellStart"/>
+      <w:r>
+        <w:t>ekzekisyon</w:t>
+      </w:r>
+      <w:proofErr w:type="spellEnd"/>
+      <w:r>
+        <w:t xml:space="preserve">, </w:t>
+      </w:r>
+      <w:proofErr w:type="spellStart"/>
+      <w:r>
+        <w:t>pwogram</w:t>
+      </w:r>
+      <w:proofErr w:type="spellEnd"/>
+      <w:r>
+        <w:t xml:space="preserve"> </w:t>
+      </w:r>
+      <w:proofErr w:type="spellStart"/>
+      <w:r>
+        <w:t>lan</w:t>
+      </w:r>
+      <w:proofErr w:type="spellEnd"/>
+      <w:r>
+        <w:t xml:space="preserve"> pa bay </w:t>
+      </w:r>
+      <w:proofErr w:type="spellStart"/>
+      <w:r>
+        <w:t>kòd</w:t>
+      </w:r>
+      <w:proofErr w:type="spellEnd"/>
+      <w:r>
+        <w:t xml:space="preserve"> sous </w:t>
+      </w:r>
+      <w:proofErr w:type="spellStart"/>
+      <w:r>
+        <w:t>lan</w:t>
+      </w:r>
+      <w:proofErr w:type="spellEnd"/>
+      <w:r>
+        <w:t xml:space="preserve">. </w:t>
+      </w:r>
+      <w:proofErr w:type="spellStart"/>
+      <w:r>
+        <w:t>Olye</w:t>
+      </w:r>
+      <w:proofErr w:type="spellEnd"/>
+      <w:r>
+        <w:t xml:space="preserve">, sous </w:t>
+      </w:r>
+      <w:proofErr w:type="spellStart"/>
+      <w:proofErr w:type="gramStart"/>
+      <w:r>
+        <w:t>lang</w:t>
+      </w:r>
+      <w:proofErr w:type="spellEnd"/>
+      <w:proofErr w:type="gramEnd"/>
+      <w:r>
+        <w:t xml:space="preserve"> Java a </w:t>
+      </w:r>
+      <w:proofErr w:type="spellStart"/>
+      <w:r>
+        <w:t>dwe</w:t>
+      </w:r>
+      <w:proofErr w:type="spellEnd"/>
+      <w:r>
+        <w:t xml:space="preserve"> </w:t>
+      </w:r>
+      <w:proofErr w:type="spellStart"/>
+      <w:r>
+        <w:t>te</w:t>
+      </w:r>
+      <w:proofErr w:type="spellEnd"/>
+      <w:r>
+        <w:t xml:space="preserve"> </w:t>
+      </w:r>
+      <w:proofErr w:type="spellStart"/>
+      <w:r>
+        <w:t>konvèti</w:t>
+      </w:r>
+      <w:proofErr w:type="spellEnd"/>
+      <w:r>
+        <w:t xml:space="preserve"> (</w:t>
+      </w:r>
+      <w:proofErr w:type="spellStart"/>
+      <w:r>
+        <w:t>oswa</w:t>
+      </w:r>
+      <w:proofErr w:type="spellEnd"/>
+      <w:r>
+        <w:t xml:space="preserve"> </w:t>
+      </w:r>
+      <w:proofErr w:type="spellStart"/>
+      <w:r>
+        <w:t>konpile</w:t>
+      </w:r>
+      <w:proofErr w:type="spellEnd"/>
+      <w:r>
+        <w:t xml:space="preserve">) nan yon </w:t>
+      </w:r>
+      <w:proofErr w:type="spellStart"/>
+      <w:r>
+        <w:t>fòm</w:t>
+      </w:r>
+      <w:proofErr w:type="spellEnd"/>
+      <w:r>
+        <w:t xml:space="preserve"> </w:t>
+      </w:r>
+      <w:proofErr w:type="spellStart"/>
+      <w:r>
+        <w:t>ke</w:t>
+      </w:r>
+      <w:proofErr w:type="spellEnd"/>
+      <w:r>
+        <w:t xml:space="preserve"> </w:t>
+      </w:r>
+      <w:proofErr w:type="spellStart"/>
+      <w:r>
+        <w:t>yo</w:t>
+      </w:r>
+      <w:proofErr w:type="spellEnd"/>
+      <w:r>
+        <w:t xml:space="preserve"> </w:t>
+      </w:r>
+      <w:proofErr w:type="spellStart"/>
+      <w:r>
+        <w:t>rekonèt</w:t>
+      </w:r>
+      <w:proofErr w:type="spellEnd"/>
+      <w:r>
+        <w:t xml:space="preserve"> </w:t>
+      </w:r>
+      <w:proofErr w:type="spellStart"/>
+      <w:r>
+        <w:t>kòm</w:t>
+      </w:r>
+      <w:proofErr w:type="spellEnd"/>
+      <w:r>
+        <w:t xml:space="preserve"> Java bytecode. Java bytecode </w:t>
+      </w:r>
+      <w:proofErr w:type="spellStart"/>
+      <w:r>
+        <w:t>dwe</w:t>
+      </w:r>
+      <w:proofErr w:type="spellEnd"/>
+      <w:r>
+        <w:t xml:space="preserve"> </w:t>
+      </w:r>
+      <w:proofErr w:type="spellStart"/>
+      <w:r>
+        <w:t>apwovizyone</w:t>
+      </w:r>
+      <w:proofErr w:type="spellEnd"/>
+      <w:r>
+        <w:t xml:space="preserve"> JVM a </w:t>
+      </w:r>
+      <w:proofErr w:type="gramStart"/>
+      <w:r>
+        <w:t>nan</w:t>
+      </w:r>
+      <w:proofErr w:type="gramEnd"/>
+      <w:r>
+        <w:t xml:space="preserve"> yon </w:t>
+      </w:r>
+      <w:proofErr w:type="spellStart"/>
+      <w:r>
+        <w:t>fòma</w:t>
+      </w:r>
+      <w:proofErr w:type="spellEnd"/>
+      <w:r>
+        <w:t xml:space="preserve"> </w:t>
+      </w:r>
+      <w:proofErr w:type="spellStart"/>
+      <w:r>
+        <w:t>ki</w:t>
+      </w:r>
+      <w:proofErr w:type="spellEnd"/>
+      <w:r>
+        <w:t xml:space="preserve"> </w:t>
+      </w:r>
+      <w:proofErr w:type="spellStart"/>
+      <w:r>
+        <w:t>rele</w:t>
+      </w:r>
+      <w:proofErr w:type="spellEnd"/>
+      <w:r>
+        <w:t xml:space="preserve"> </w:t>
+      </w:r>
+      <w:proofErr w:type="spellStart"/>
+      <w:r>
+        <w:t>dosye</w:t>
+      </w:r>
+      <w:proofErr w:type="spellEnd"/>
+      <w:r>
+        <w:t xml:space="preserve"> </w:t>
+      </w:r>
+      <w:proofErr w:type="spellStart"/>
+      <w:r>
+        <w:t>klas</w:t>
+      </w:r>
+      <w:proofErr w:type="spellEnd"/>
+      <w:r>
+        <w:t xml:space="preserve"> (</w:t>
+      </w:r>
+      <w:proofErr w:type="spellStart"/>
+      <w:r>
+        <w:t>ki</w:t>
+      </w:r>
+      <w:proofErr w:type="spellEnd"/>
+      <w:r>
+        <w:t xml:space="preserve"> </w:t>
+      </w:r>
+      <w:proofErr w:type="spellStart"/>
+      <w:r>
+        <w:t>toujou</w:t>
+      </w:r>
+      <w:proofErr w:type="spellEnd"/>
+      <w:r>
+        <w:t xml:space="preserve"> gen yon </w:t>
+      </w:r>
+      <w:proofErr w:type="spellStart"/>
+      <w:r>
+        <w:t>ekstansyon</w:t>
+      </w:r>
+      <w:proofErr w:type="spellEnd"/>
+      <w:r>
+        <w:t xml:space="preserve"> .</w:t>
+      </w:r>
+      <w:proofErr w:type="spellStart"/>
+      <w:r>
+        <w:t>klas</w:t>
+      </w:r>
+      <w:proofErr w:type="spellEnd"/>
+      <w:r>
+        <w:t>).</w:t>
+      </w:r>
+    </w:p>
+    <w:p>
+      <w:r>
+        <w:t xml:space="preserve">JVM a bay yon </w:t>
+      </w:r>
+      <w:proofErr w:type="spellStart"/>
+      <w:r>
+        <w:t>anviwònman</w:t>
+      </w:r>
+      <w:proofErr w:type="spellEnd"/>
+      <w:r>
+        <w:t xml:space="preserve"> </w:t>
+      </w:r>
+      <w:proofErr w:type="spellStart"/>
+      <w:r>
+        <w:t>ekzekisyon</w:t>
+      </w:r>
+      <w:proofErr w:type="spellEnd"/>
+      <w:r>
+        <w:t xml:space="preserve"> </w:t>
+      </w:r>
+      <w:proofErr w:type="spellStart"/>
+      <w:r>
+        <w:t>pou</w:t>
+      </w:r>
+      <w:proofErr w:type="spellEnd"/>
+      <w:r>
+        <w:t xml:space="preserve"> </w:t>
+      </w:r>
+      <w:proofErr w:type="spellStart"/>
+      <w:r>
+        <w:t>pwogram</w:t>
+      </w:r>
+      <w:proofErr w:type="spellEnd"/>
+      <w:r>
+        <w:t xml:space="preserve"> </w:t>
+      </w:r>
+      <w:proofErr w:type="spellStart"/>
+      <w:proofErr w:type="gramStart"/>
+      <w:r>
+        <w:t>lan</w:t>
+      </w:r>
+      <w:proofErr w:type="spellEnd"/>
+      <w:proofErr w:type="gramEnd"/>
+      <w:r>
+        <w:t xml:space="preserve">. Li </w:t>
+      </w:r>
+      <w:proofErr w:type="spellStart"/>
+      <w:r>
+        <w:t>kòmanse</w:t>
+      </w:r>
+      <w:proofErr w:type="spellEnd"/>
+      <w:r>
+        <w:t xml:space="preserve"> yon </w:t>
+      </w:r>
+      <w:proofErr w:type="spellStart"/>
+      <w:r>
+        <w:t>entèprèt</w:t>
+      </w:r>
+      <w:proofErr w:type="spellEnd"/>
+      <w:r>
+        <w:t xml:space="preserve"> </w:t>
+      </w:r>
+      <w:proofErr w:type="spellStart"/>
+      <w:r>
+        <w:t>pou</w:t>
+      </w:r>
+      <w:proofErr w:type="spellEnd"/>
+      <w:r>
+        <w:t xml:space="preserve"> </w:t>
+      </w:r>
+      <w:proofErr w:type="spellStart"/>
+      <w:r>
+        <w:t>fòm</w:t>
+      </w:r>
+      <w:proofErr w:type="spellEnd"/>
+      <w:r>
+        <w:t xml:space="preserve"> bytecode </w:t>
+      </w:r>
+      <w:proofErr w:type="gramStart"/>
+      <w:r>
+        <w:t>nan</w:t>
+      </w:r>
+      <w:proofErr w:type="gramEnd"/>
+      <w:r>
+        <w:t xml:space="preserve"> </w:t>
+      </w:r>
+      <w:proofErr w:type="spellStart"/>
+      <w:r>
+        <w:t>pwogram</w:t>
+      </w:r>
+      <w:proofErr w:type="spellEnd"/>
+      <w:r>
+        <w:t xml:space="preserve"> </w:t>
+      </w:r>
+      <w:proofErr w:type="spellStart"/>
+      <w:r>
+        <w:t>lan</w:t>
+      </w:r>
+      <w:proofErr w:type="spellEnd"/>
+      <w:r>
+        <w:t xml:space="preserve"> </w:t>
+      </w:r>
+      <w:proofErr w:type="spellStart"/>
+      <w:r>
+        <w:t>ki</w:t>
+      </w:r>
+      <w:proofErr w:type="spellEnd"/>
+      <w:r>
+        <w:t xml:space="preserve"> </w:t>
+      </w:r>
+      <w:proofErr w:type="spellStart"/>
+      <w:r>
+        <w:t>etap</w:t>
+      </w:r>
+      <w:proofErr w:type="spellEnd"/>
+      <w:r>
+        <w:t xml:space="preserve"> nan yon </w:t>
+      </w:r>
+      <w:proofErr w:type="spellStart"/>
+      <w:r>
+        <w:t>enstriksyon</w:t>
+      </w:r>
+      <w:proofErr w:type="spellEnd"/>
+      <w:r>
+        <w:t xml:space="preserve"> bytecode nan yon </w:t>
+      </w:r>
+      <w:proofErr w:type="spellStart"/>
+      <w:r>
+        <w:t>moman</w:t>
+      </w:r>
+      <w:proofErr w:type="spellEnd"/>
+      <w:r>
+        <w:t xml:space="preserve">. </w:t>
+      </w:r>
+    </w:p>
+    <w:p>
+      <w:r>
+        <w:t xml:space="preserve">Java </w:t>
+      </w:r>
+      <w:proofErr w:type="spellStart"/>
+      <w:r>
+        <w:t>pli</w:t>
+      </w:r>
+      <w:proofErr w:type="spellEnd"/>
+      <w:r>
+        <w:t xml:space="preserve"> bon </w:t>
+      </w:r>
+      <w:proofErr w:type="spellStart"/>
+      <w:r>
+        <w:t>ke</w:t>
+      </w:r>
+      <w:proofErr w:type="spellEnd"/>
+      <w:r>
+        <w:t xml:space="preserve"> lot language </w:t>
+      </w:r>
+      <w:proofErr w:type="spellStart"/>
+      <w:r>
+        <w:t>pwogram</w:t>
+      </w:r>
+      <w:proofErr w:type="spellEnd"/>
+      <w:r>
+        <w:t xml:space="preserve"> </w:t>
+      </w:r>
+      <w:proofErr w:type="spellStart"/>
+      <w:r>
+        <w:t>paske</w:t>
+      </w:r>
+      <w:proofErr w:type="spellEnd"/>
+      <w:r>
+        <w:t xml:space="preserve"> 5 reason.</w:t>
+      </w:r>
+    </w:p>
+    <w:p>
+      <w:pPr>
+        <w:pStyle w:val="ListParagraph"/>
+        <w:numPr>
+          <w:ilvl w:val="0"/>
+          <w:numId w:val="1"/>
+        </w:numPr>
+      </w:pPr>
+      <w:proofErr w:type="spellStart"/>
+      <w:r>
+        <w:t>Konpoze</w:t>
+      </w:r>
+      <w:proofErr w:type="spellEnd"/>
+      <w:r>
+        <w:t xml:space="preserve"> yon </w:t>
+      </w:r>
+      <w:proofErr w:type="spellStart"/>
+      <w:r>
+        <w:t>veso</w:t>
+      </w:r>
+      <w:proofErr w:type="spellEnd"/>
+      <w:r>
+        <w:t>/</w:t>
+      </w:r>
+      <w:proofErr w:type="spellStart"/>
+      <w:r>
+        <w:t>kotene</w:t>
+      </w:r>
+      <w:proofErr w:type="spellEnd"/>
+      <w:r>
+        <w:t xml:space="preserve"> </w:t>
+      </w:r>
+      <w:proofErr w:type="spellStart"/>
+      <w:r>
+        <w:t>pou</w:t>
+      </w:r>
+      <w:proofErr w:type="spellEnd"/>
+      <w:r>
+        <w:t xml:space="preserve"> </w:t>
+      </w:r>
+      <w:proofErr w:type="spellStart"/>
+      <w:r>
+        <w:t>kòd</w:t>
+      </w:r>
+      <w:proofErr w:type="spellEnd"/>
+      <w:r>
+        <w:t xml:space="preserve"> </w:t>
+      </w:r>
+      <w:proofErr w:type="spellStart"/>
+      <w:r>
+        <w:t>aplikasyon</w:t>
+      </w:r>
+      <w:proofErr w:type="spellEnd"/>
+      <w:r>
+        <w:t xml:space="preserve"> </w:t>
+      </w:r>
+      <w:proofErr w:type="spellStart"/>
+      <w:r>
+        <w:t>pou</w:t>
+      </w:r>
+      <w:proofErr w:type="spellEnd"/>
+      <w:r>
+        <w:t xml:space="preserve"> </w:t>
+      </w:r>
+      <w:proofErr w:type="spellStart"/>
+      <w:r>
+        <w:t>kouri</w:t>
+      </w:r>
+      <w:proofErr w:type="spellEnd"/>
+      <w:r>
+        <w:t xml:space="preserve"> </w:t>
+      </w:r>
+      <w:proofErr w:type="spellStart"/>
+      <w:r>
+        <w:t>andedan</w:t>
+      </w:r>
+      <w:proofErr w:type="spellEnd"/>
+    </w:p>
+    <w:p>
+      <w:pPr>
+        <w:pStyle w:val="ListParagraph"/>
+        <w:numPr>
+          <w:ilvl w:val="0"/>
+          <w:numId w:val="1"/>
+        </w:numPr>
+      </w:pPr>
+      <w:r>
+        <w:t xml:space="preserve">Bay yon </w:t>
+      </w:r>
+      <w:proofErr w:type="spellStart"/>
+      <w:r>
+        <w:t>anviwònman</w:t>
+      </w:r>
+      <w:proofErr w:type="spellEnd"/>
+      <w:r>
+        <w:t xml:space="preserve"> </w:t>
+      </w:r>
+      <w:proofErr w:type="spellStart"/>
+      <w:r>
+        <w:t>ekz</w:t>
+      </w:r>
+      <w:r>
+        <w:t>ekisyon</w:t>
+      </w:r>
+      <w:proofErr w:type="spellEnd"/>
+      <w:r>
+        <w:t xml:space="preserve"> an </w:t>
+      </w:r>
+      <w:proofErr w:type="spellStart"/>
+      <w:r>
+        <w:t>sekirite</w:t>
+      </w:r>
+      <w:proofErr w:type="spellEnd"/>
+      <w:r>
+        <w:t xml:space="preserve"> </w:t>
+      </w:r>
+      <w:proofErr w:type="spellStart"/>
+      <w:r>
+        <w:t>ak</w:t>
+      </w:r>
+      <w:proofErr w:type="spellEnd"/>
+      <w:r>
+        <w:t xml:space="preserve"> </w:t>
+      </w:r>
+      <w:proofErr w:type="spellStart"/>
+      <w:r>
+        <w:t>serye</w:t>
+      </w:r>
+      <w:proofErr w:type="spellEnd"/>
+      <w:r>
+        <w:t xml:space="preserve"> a </w:t>
+      </w:r>
+      <w:proofErr w:type="spellStart"/>
+      <w:r>
+        <w:t>komparassion</w:t>
+      </w:r>
+      <w:proofErr w:type="spellEnd"/>
+      <w:r>
+        <w:t xml:space="preserve"> lot language </w:t>
+      </w:r>
+      <w:proofErr w:type="spellStart"/>
+      <w:r>
+        <w:t>yo</w:t>
+      </w:r>
+      <w:proofErr w:type="spellEnd"/>
+    </w:p>
+    <w:p>
+      <w:pPr>
+        <w:pStyle w:val="ListParagraph"/>
+        <w:numPr>
+          <w:ilvl w:val="0"/>
+          <w:numId w:val="1"/>
+        </w:numPr>
+      </w:pPr>
+      <w:proofErr w:type="spellStart"/>
+      <w:r>
+        <w:t>Pran</w:t>
+      </w:r>
+      <w:proofErr w:type="spellEnd"/>
+      <w:r>
+        <w:t xml:space="preserve"> </w:t>
+      </w:r>
+      <w:proofErr w:type="spellStart"/>
+      <w:r>
+        <w:t>jesyon</w:t>
+      </w:r>
+      <w:proofErr w:type="spellEnd"/>
+      <w:r>
+        <w:t xml:space="preserve"> </w:t>
+      </w:r>
+      <w:proofErr w:type="spellStart"/>
+      <w:r>
+        <w:t>memwa</w:t>
+      </w:r>
+      <w:proofErr w:type="spellEnd"/>
+      <w:r>
+        <w:t xml:space="preserve"> nan men </w:t>
+      </w:r>
+      <w:proofErr w:type="spellStart"/>
+      <w:r>
+        <w:t>devlopè</w:t>
+      </w:r>
+      <w:proofErr w:type="spellEnd"/>
+      <w:r>
+        <w:t xml:space="preserve"> </w:t>
+      </w:r>
+      <w:proofErr w:type="spellStart"/>
+      <w:r>
+        <w:t>yo</w:t>
+      </w:r>
+      <w:proofErr w:type="spellEnd"/>
+    </w:p>
+    <w:p>
+      <w:pPr>
+        <w:pStyle w:val="ListParagraph"/>
+        <w:numPr>
+          <w:ilvl w:val="0"/>
+          <w:numId w:val="1"/>
+        </w:numPr>
+      </w:pPr>
+      <w:r>
+        <w:t xml:space="preserve">Bay yon </w:t>
+      </w:r>
+      <w:proofErr w:type="spellStart"/>
+      <w:r>
+        <w:t>anviwònman</w:t>
+      </w:r>
+      <w:proofErr w:type="spellEnd"/>
+      <w:r>
+        <w:t xml:space="preserve"> </w:t>
+      </w:r>
+      <w:proofErr w:type="spellStart"/>
+      <w:r>
+        <w:t>ekzekisyon</w:t>
+      </w:r>
+      <w:proofErr w:type="spellEnd"/>
+      <w:r>
+        <w:t xml:space="preserve"> </w:t>
+      </w:r>
+      <w:proofErr w:type="spellStart"/>
+      <w:r>
+        <w:t>kwa-platfòm</w:t>
+      </w:r>
+      <w:proofErr w:type="spellEnd"/>
+    </w:p>
+    <w:p>
+      <w:pPr>
+        <w:pStyle w:val="ListParagraph"/>
+        <w:numPr>
+          <w:ilvl w:val="0"/>
+          <w:numId w:val="1"/>
+        </w:numPr>
+      </w:pPr>
+      <w:r>
+        <w:t xml:space="preserve">li </w:t>
+      </w:r>
+      <w:proofErr w:type="spellStart"/>
+      <w:r>
+        <w:t>sèvi</w:t>
+      </w:r>
+      <w:proofErr w:type="spellEnd"/>
+      <w:r>
+        <w:t xml:space="preserve"> </w:t>
+      </w:r>
+      <w:proofErr w:type="spellStart"/>
+      <w:r>
+        <w:t>ak</w:t>
+      </w:r>
+      <w:proofErr w:type="spellEnd"/>
+      <w:r>
+        <w:t xml:space="preserve"> </w:t>
+      </w:r>
+      <w:proofErr w:type="spellStart"/>
+      <w:r>
+        <w:t>enfòmasyon</w:t>
+      </w:r>
+      <w:proofErr w:type="spellEnd"/>
+      <w:r>
+        <w:t xml:space="preserve"> </w:t>
+      </w:r>
+      <w:proofErr w:type="spellStart"/>
+      <w:r>
+        <w:t>ègzekutabl</w:t>
+      </w:r>
+      <w:proofErr w:type="spellEnd"/>
+      <w:r>
+        <w:t>,</w:t>
+      </w:r>
+      <w:r>
+        <w:t xml:space="preserve"> nan </w:t>
+      </w:r>
+      <w:proofErr w:type="spellStart"/>
+      <w:r>
+        <w:t>pwòp</w:t>
+      </w:r>
+      <w:proofErr w:type="spellEnd"/>
+      <w:r>
+        <w:t xml:space="preserve"> </w:t>
+      </w:r>
+      <w:proofErr w:type="spellStart"/>
+      <w:r>
+        <w:t>tèt</w:t>
+      </w:r>
+      <w:proofErr w:type="spellEnd"/>
+      <w:r>
+        <w:t xml:space="preserve"> </w:t>
+      </w:r>
+      <w:r>
+        <w:t>li</w:t>
+      </w:r>
+    </w:p>
+    <w:p>
+      <w:pPr>
+        <w:rPr>
+          <w:b/>
+        </w:rPr>
+      </w:pPr>
+      <w:r>
+        <w:rPr>
+          <w:b/>
+        </w:rPr>
+        <w:t>How does JVM Work?</w:t>
+      </w:r>
+    </w:p>
+    <w:p>
+      <w:pPr>
+        <w:rPr>
+          <w:b/>
+        </w:rPr>
+      </w:pPr>
+      <w:r>
+        <w:rPr>
+          <w:b/>
+        </w:rPr>
+        <w:t>https://www.codeproject.com/Articles/30422/How-the-Java-Virtual-Machine-JVM-Works</w:t>
+      </w:r>
+    </w:p>
+    <w:p>
+      <w:r>
+        <w:t>How do you setup JVM/JDK?</w:t>
+      </w:r>
+    </w:p>
+    <w:p>
+      <w:r>
+        <w:t xml:space="preserve">Download </w:t>
+      </w:r>
+      <w:proofErr w:type="spellStart"/>
+      <w:r>
+        <w:t>OpenJDK</w:t>
+      </w:r>
+      <w:proofErr w:type="spellEnd"/>
+      <w:r>
+        <w:t xml:space="preserve"> 15</w:t>
+      </w:r>
+    </w:p>
+    <w:p>
+      <w:proofErr w:type="spellStart"/>
+      <w:r>
+        <w:t>Pou</w:t>
+      </w:r>
+      <w:proofErr w:type="spellEnd"/>
+      <w:r>
+        <w:t xml:space="preserve"> </w:t>
+      </w:r>
+      <w:proofErr w:type="spellStart"/>
+      <w:r>
+        <w:t>tes</w:t>
+      </w:r>
+      <w:proofErr w:type="spellEnd"/>
+      <w:r>
+        <w:t xml:space="preserve"> </w:t>
+      </w:r>
+      <w:proofErr w:type="spellStart"/>
+      <w:r>
+        <w:t>pwogram</w:t>
+      </w:r>
+      <w:proofErr w:type="spellEnd"/>
+      <w:r>
+        <w:t xml:space="preserve"> </w:t>
+      </w:r>
+      <w:proofErr w:type="spellStart"/>
+      <w:proofErr w:type="gramStart"/>
+      <w:r>
+        <w:t>lan</w:t>
+      </w:r>
+      <w:proofErr w:type="spellEnd"/>
+      <w:proofErr w:type="gramEnd"/>
+      <w:r>
+        <w:t>, ale so oracle.com</w:t>
       </w:r>
     </w:p>
     <w:p/>
@@ -2406,6 +3291,127 @@
     </w:sectPr>
   </w:body>
 </w:document>
+</file>
+
+<file path=word/numbering.xml><?xml version="1.0" encoding="utf-8"?>
+<w:numbering xmlns:wpc="http://schemas.microsoft.com/office/word/2010/wordprocessingCanvas" xmlns:mc="http://schemas.openxmlformats.org/markup-compatibility/2006" xmlns:o="urn:schemas-microsoft-com:office:office" xmlns:r="http://schemas.openxmlformats.org/officeDocument/2006/relationships" xmlns:m="http://schemas.openxmlformats.org/officeDocument/2006/math" xmlns:v="urn:schemas-microsoft-com:vml" xmlns:wp14="http://schemas.microsoft.com/office/word/2010/wordprocessingDrawing" xmlns:wp="http://schemas.openxmlformats.org/drawingml/2006/wordprocessingDrawing" xmlns:w10="urn:schemas-microsoft-com:office:word" xmlns:w="http://schemas.openxmlformats.org/wordprocessingml/2006/main" xmlns:w14="http://schemas.microsoft.com/office/word/2010/wordml" xmlns:w15="http://schemas.microsoft.com/office/word/2012/wordml" xmlns:wpg="http://schemas.microsoft.com/office/word/2010/wordprocessingGroup" xmlns:wpi="http://schemas.microsoft.com/office/word/2010/wordprocessingInk" xmlns:wne="http://schemas.microsoft.com/office/word/2006/wordml" xmlns:wps="http://schemas.microsoft.com/office/word/2010/wordprocessingShape" mc:Ignorable="w14 w15 wp14">
+  <w:abstractNum w:abstractNumId="0" w15:restartNumberingAfterBreak="0">
+    <w:nsid w:val="5638777E"/>
+    <w:multiLevelType w:val="hybridMultilevel"/>
+    <w:tmpl w:val="C27A505A"/>
+    <w:lvl w:ilvl="0" w:tplc="04090001">
+      <w:start w:val="1"/>
+      <w:numFmt w:val="bullet"/>
+      <w:lvlText w:val=""/>
+      <w:lvlJc w:val="left"/>
+      <w:pPr>
+        <w:ind w:left="720" w:hanging="360"/>
+      </w:pPr>
+      <w:rPr>
+        <w:rFonts w:ascii="Symbol" w:hAnsi="Symbol" w:hint="default"/>
+      </w:rPr>
+    </w:lvl>
+    <w:lvl w:ilvl="1" w:tplc="04090003" w:tentative="1">
+      <w:start w:val="1"/>
+      <w:numFmt w:val="bullet"/>
+      <w:lvlText w:val="o"/>
+      <w:lvlJc w:val="left"/>
+      <w:pPr>
+        <w:ind w:left="1440" w:hanging="360"/>
+      </w:pPr>
+      <w:rPr>
+        <w:rFonts w:ascii="Courier New" w:hAnsi="Courier New" w:cs="Courier New" w:hint="default"/>
+      </w:rPr>
+    </w:lvl>
+    <w:lvl w:ilvl="2" w:tplc="04090005" w:tentative="1">
+      <w:start w:val="1"/>
+      <w:numFmt w:val="bullet"/>
+      <w:lvlText w:val=""/>
+      <w:lvlJc w:val="left"/>
+      <w:pPr>
+        <w:ind w:left="2160" w:hanging="360"/>
+      </w:pPr>
+      <w:rPr>
+        <w:rFonts w:ascii="Wingdings" w:hAnsi="Wingdings" w:hint="default"/>
+      </w:rPr>
+    </w:lvl>
+    <w:lvl w:ilvl="3" w:tplc="04090001" w:tentative="1">
+      <w:start w:val="1"/>
+      <w:numFmt w:val="bullet"/>
+      <w:lvlText w:val=""/>
+      <w:lvlJc w:val="left"/>
+      <w:pPr>
+        <w:ind w:left="2880" w:hanging="360"/>
+      </w:pPr>
+      <w:rPr>
+        <w:rFonts w:ascii="Symbol" w:hAnsi="Symbol" w:hint="default"/>
+      </w:rPr>
+    </w:lvl>
+    <w:lvl w:ilvl="4" w:tplc="04090003" w:tentative="1">
+      <w:start w:val="1"/>
+      <w:numFmt w:val="bullet"/>
+      <w:lvlText w:val="o"/>
+      <w:lvlJc w:val="left"/>
+      <w:pPr>
+        <w:ind w:left="3600" w:hanging="360"/>
+      </w:pPr>
+      <w:rPr>
+        <w:rFonts w:ascii="Courier New" w:hAnsi="Courier New" w:cs="Courier New" w:hint="default"/>
+      </w:rPr>
+    </w:lvl>
+    <w:lvl w:ilvl="5" w:tplc="04090005" w:tentative="1">
+      <w:start w:val="1"/>
+      <w:numFmt w:val="bullet"/>
+      <w:lvlText w:val=""/>
+      <w:lvlJc w:val="left"/>
+      <w:pPr>
+        <w:ind w:left="4320" w:hanging="360"/>
+      </w:pPr>
+      <w:rPr>
+        <w:rFonts w:ascii="Wingdings" w:hAnsi="Wingdings" w:hint="default"/>
+      </w:rPr>
+    </w:lvl>
+    <w:lvl w:ilvl="6" w:tplc="04090001" w:tentative="1">
+      <w:start w:val="1"/>
+      <w:numFmt w:val="bullet"/>
+      <w:lvlText w:val=""/>
+      <w:lvlJc w:val="left"/>
+      <w:pPr>
+        <w:ind w:left="5040" w:hanging="360"/>
+      </w:pPr>
+      <w:rPr>
+        <w:rFonts w:ascii="Symbol" w:hAnsi="Symbol" w:hint="default"/>
+      </w:rPr>
+    </w:lvl>
+    <w:lvl w:ilvl="7" w:tplc="04090003" w:tentative="1">
+      <w:start w:val="1"/>
+      <w:numFmt w:val="bullet"/>
+      <w:lvlText w:val="o"/>
+      <w:lvlJc w:val="left"/>
+      <w:pPr>
+        <w:ind w:left="5760" w:hanging="360"/>
+      </w:pPr>
+      <w:rPr>
+        <w:rFonts w:ascii="Courier New" w:hAnsi="Courier New" w:cs="Courier New" w:hint="default"/>
+      </w:rPr>
+    </w:lvl>
+    <w:lvl w:ilvl="8" w:tplc="04090005" w:tentative="1">
+      <w:start w:val="1"/>
+      <w:numFmt w:val="bullet"/>
+      <w:lvlText w:val=""/>
+      <w:lvlJc w:val="left"/>
+      <w:pPr>
+        <w:ind w:left="6480" w:hanging="360"/>
+      </w:pPr>
+      <w:rPr>
+        <w:rFonts w:ascii="Wingdings" w:hAnsi="Wingdings" w:hint="default"/>
+      </w:rPr>
+    </w:lvl>
+  </w:abstractNum>
+  <w:num w:numId="1">
+    <w:abstractNumId w:val="0"/>
+  </w:num>
+</w:numbering>
 </file>
 
 <file path=word/styles.xml><?xml version="1.0" encoding="utf-8"?>
@@ -2932,6 +3938,17 @@
       <w:szCs w:val="18"/>
     </w:rPr>
   </w:style>
+  <w:style w:type="paragraph" w:styleId="ListParagraph">
+    <w:name w:val="List Paragraph"/>
+    <w:basedOn w:val="Normal"/>
+    <w:uiPriority w:val="34"/>
+    <w:qFormat/>
+    <w:rsid w:val="004A1467"/>
+    <w:pPr>
+      <w:ind w:left="720"/>
+      <w:contextualSpacing/>
+    </w:pPr>
+  </w:style>
 </w:styles>
 </file>
 

</xml_diff>